<commit_message>
did the documentation and changed a line
</commit_message>
<xml_diff>
--- a/Pets Vets Analysis documentation.docx
+++ b/Pets Vets Analysis documentation.docx
@@ -38,11 +38,69 @@
     <w:p>
       <w:pPr>
         <w:rPr>
-          <w:b/>
-          <w:bCs/>
           <w:lang w:val="en-US"/>
         </w:rPr>
       </w:pPr>
+      <w:r>
+        <w:rPr>
+          <w:lang w:val="en-US"/>
+        </w:rPr>
+        <w:t xml:space="preserve">The project, as the name suggests, </w:t>
+      </w:r>
+      <w:r>
+        <w:rPr>
+          <w:lang w:val="en-US"/>
+        </w:rPr>
+        <w:t>analyzes the relationship</w:t>
+      </w:r>
+      <w:r>
+        <w:rPr>
+          <w:lang w:val="en-US"/>
+        </w:rPr>
+        <w:t xml:space="preserve"> between the number of pets, vets, and demographic information within the various communities and quadrants of Calgary. By taking information such as the number of cats, number of dogs</w:t>
+      </w:r>
+      <w:r>
+        <w:rPr>
+          <w:lang w:val="en-US"/>
+        </w:rPr>
+        <w:t xml:space="preserve">, number of pets, and number of vets in an area and comparing it to the population and average income of various communities, we can </w:t>
+      </w:r>
+      <w:r>
+        <w:rPr>
+          <w:lang w:val="en-US"/>
+        </w:rPr>
+        <w:t xml:space="preserve">look for patterns in the data, see </w:t>
+      </w:r>
+      <w:r>
+        <w:rPr>
+          <w:lang w:val="en-US"/>
+        </w:rPr>
+        <w:t>trends, and create relevant data for</w:t>
+      </w:r>
+      <w:r>
+        <w:rPr>
+          <w:lang w:val="en-US"/>
+        </w:rPr>
+        <w:t xml:space="preserve"> both</w:t>
+      </w:r>
+      <w:r>
+        <w:rPr>
+          <w:lang w:val="en-US"/>
+        </w:rPr>
+        <w:t xml:space="preserve"> business applications</w:t>
+      </w:r>
+      <w:r>
+        <w:rPr>
+          <w:lang w:val="en-US"/>
+        </w:rPr>
+        <w:t xml:space="preserve"> and for personal interest</w:t>
+      </w:r>
+      <w:r>
+        <w:rPr>
+          <w:lang w:val="en-US"/>
+        </w:rPr>
+        <w:t>.</w:t>
+      </w:r>
     </w:p>
     <w:p>
       <w:pPr>
@@ -64,18 +122,254 @@
     <w:p>
       <w:pPr>
         <w:rPr>
-          <w:b/>
           <w:bCs/>
           <w:lang w:val="en-US"/>
         </w:rPr>
       </w:pPr>
       <w:r>
         <w:rPr>
-          <w:b/>
-          <w:bCs/>
-          <w:lang w:val="en-US"/>
-        </w:rPr>
-        <w:t>(List requirements and how we completed them)</w:t>
+          <w:bCs/>
+          <w:lang w:val="en-US"/>
+        </w:rPr>
+        <w:t xml:space="preserve">The program meets its first requirement near instantly upon executing; three CSV files are </w:t>
+      </w:r>
+      <w:r>
+        <w:rPr>
+          <w:bCs/>
+          <w:lang w:val="en-US"/>
+        </w:rPr>
+        <w:t xml:space="preserve">read using the </w:t>
+      </w:r>
+      <w:proofErr w:type="spellStart"/>
+      <w:r>
+        <w:rPr>
+          <w:bCs/>
+          <w:lang w:val="en-US"/>
+        </w:rPr>
+        <w:t>np.genfromtext</w:t>
+      </w:r>
+      <w:proofErr w:type="spellEnd"/>
+      <w:r>
+        <w:rPr>
+          <w:bCs/>
+          <w:lang w:val="en-US"/>
+        </w:rPr>
+        <w:t xml:space="preserve"> function</w:t>
+      </w:r>
+      <w:r>
+        <w:rPr>
+          <w:bCs/>
+          <w:lang w:val="en-US"/>
+        </w:rPr>
+        <w:t xml:space="preserve">, creating three separate arrays to work with. </w:t>
+      </w:r>
+      <w:r>
+        <w:rPr>
+          <w:bCs/>
+          <w:lang w:val="en-US"/>
+        </w:rPr>
+        <w:t xml:space="preserve">The next requirement, </w:t>
+      </w:r>
+      <w:r>
+        <w:rPr>
+          <w:bCs/>
+          <w:lang w:val="en-US"/>
+        </w:rPr>
+        <w:t xml:space="preserve">being able to </w:t>
+      </w:r>
+      <w:r>
+        <w:rPr>
+          <w:bCs/>
+          <w:lang w:val="en-US"/>
+        </w:rPr>
+        <w:t>receive</w:t>
+      </w:r>
+      <w:r>
+        <w:rPr>
+          <w:bCs/>
+          <w:lang w:val="en-US"/>
+        </w:rPr>
+        <w:t xml:space="preserve"> two pieces of selection info</w:t>
+      </w:r>
+      <w:r>
+        <w:rPr>
+          <w:bCs/>
+          <w:lang w:val="en-US"/>
+        </w:rPr>
+        <w:t xml:space="preserve"> and return information</w:t>
+      </w:r>
+      <w:r>
+        <w:rPr>
+          <w:bCs/>
+          <w:lang w:val="en-US"/>
+        </w:rPr>
+        <w:t>, is also met quickly upon program</w:t>
+      </w:r>
+      <w:r>
+        <w:rPr>
+          <w:bCs/>
+          <w:lang w:val="en-US"/>
+        </w:rPr>
+        <w:t xml:space="preserve"> execution. The first prompt exists to </w:t>
+      </w:r>
+      <w:r>
+        <w:rPr>
+          <w:bCs/>
+          <w:lang w:val="en-US"/>
+        </w:rPr>
+        <w:t xml:space="preserve">choose which data to </w:t>
+      </w:r>
+      <w:r>
+        <w:rPr>
+          <w:bCs/>
+          <w:lang w:val="en-US"/>
+        </w:rPr>
+        <w:t>process – vets data or pets data. Afterwards, there are a plethora of options to choose</w:t>
+      </w:r>
+      <w:r>
+        <w:rPr>
+          <w:bCs/>
+          <w:lang w:val="en-US"/>
+        </w:rPr>
+        <w:t xml:space="preserve"> from, graphing everything from city-wide trends to outputting information for individual communities. More details for the options </w:t>
+      </w:r>
+      <w:r>
+        <w:rPr>
+          <w:bCs/>
+          <w:lang w:val="en-US"/>
+        </w:rPr>
+        <w:t>can be seen in the flowchart below.</w:t>
+      </w:r>
+      <w:r>
+        <w:rPr>
+          <w:bCs/>
+          <w:lang w:val="en-US"/>
+        </w:rPr>
+        <w:t xml:space="preserve"> </w:t>
+      </w:r>
+      <w:r>
+        <w:rPr>
+          <w:bCs/>
+          <w:lang w:val="en-US"/>
+        </w:rPr>
+        <w:t xml:space="preserve">The third requirement, data trends using </w:t>
+      </w:r>
+      <w:proofErr w:type="spellStart"/>
+      <w:r>
+        <w:rPr>
+          <w:bCs/>
+          <w:lang w:val="en-US"/>
+        </w:rPr>
+        <w:t>numpy’s</w:t>
+      </w:r>
+      <w:proofErr w:type="spellEnd"/>
+      <w:r>
+        <w:rPr>
+          <w:bCs/>
+          <w:lang w:val="en-US"/>
+        </w:rPr>
+        <w:t xml:space="preserve"> max, mean, or min functions is met using the </w:t>
+      </w:r>
+      <w:proofErr w:type="spellStart"/>
+      <w:r>
+        <w:rPr>
+          <w:bCs/>
+          <w:lang w:val="en-US"/>
+        </w:rPr>
+        <w:t>area_most_least_pets_capita</w:t>
+      </w:r>
+      <w:proofErr w:type="spellEnd"/>
+      <w:r>
+        <w:rPr>
+          <w:bCs/>
+          <w:lang w:val="en-US"/>
+        </w:rPr>
+        <w:t xml:space="preserve"> and </w:t>
+      </w:r>
+      <w:proofErr w:type="spellStart"/>
+      <w:r>
+        <w:rPr>
+          <w:bCs/>
+          <w:lang w:val="en-US"/>
+        </w:rPr>
+        <w:t>area_most_least_pets_total</w:t>
+      </w:r>
+      <w:proofErr w:type="spellEnd"/>
+      <w:r>
+        <w:rPr>
+          <w:bCs/>
+          <w:lang w:val="en-US"/>
+        </w:rPr>
+        <w:t xml:space="preserve"> functions, both of which use the </w:t>
+      </w:r>
+      <w:r>
+        <w:rPr>
+          <w:bCs/>
+          <w:lang w:val="en-US"/>
+        </w:rPr>
+        <w:t xml:space="preserve">max and min functions to provide the most and least pets and pets per capita, respectively. Finally, the </w:t>
+      </w:r>
+      <w:r>
+        <w:rPr>
+          <w:bCs/>
+          <w:lang w:val="en-US"/>
+        </w:rPr>
+        <w:t xml:space="preserve">required </w:t>
+      </w:r>
+      <w:r>
+        <w:rPr>
+          <w:bCs/>
+          <w:lang w:val="en-US"/>
+        </w:rPr>
+        <w:t xml:space="preserve">matplotlib graphs are produced using the </w:t>
+      </w:r>
+      <w:proofErr w:type="spellStart"/>
+      <w:r>
+        <w:rPr>
+          <w:bCs/>
+          <w:lang w:val="en-US"/>
+        </w:rPr>
+        <w:t>graph_time_vs_new_registration</w:t>
+      </w:r>
+      <w:proofErr w:type="spellEnd"/>
+      <w:r>
+        <w:rPr>
+          <w:bCs/>
+          <w:lang w:val="en-US"/>
+        </w:rPr>
+        <w:t xml:space="preserve">, </w:t>
+      </w:r>
+      <w:proofErr w:type="spellStart"/>
+      <w:r>
+        <w:rPr>
+          <w:bCs/>
+          <w:lang w:val="en-US"/>
+        </w:rPr>
+        <w:t>graph_income_vs_pets_by_capita</w:t>
+      </w:r>
+      <w:proofErr w:type="spellEnd"/>
+      <w:r>
+        <w:rPr>
+          <w:bCs/>
+          <w:lang w:val="en-US"/>
+        </w:rPr>
+        <w:t xml:space="preserve">, and </w:t>
+      </w:r>
+      <w:proofErr w:type="spellStart"/>
+      <w:r>
+        <w:rPr>
+          <w:bCs/>
+          <w:lang w:val="en-US"/>
+        </w:rPr>
+        <w:t>graph_community_vs_income_and_pets_per_vet</w:t>
+      </w:r>
+      <w:proofErr w:type="spellEnd"/>
+      <w:r>
+        <w:rPr>
+          <w:bCs/>
+          <w:lang w:val="en-US"/>
+        </w:rPr>
+        <w:t xml:space="preserve"> functions, respectively. </w:t>
       </w:r>
     </w:p>
     <w:p>
@@ -86,49 +380,92 @@
           <w:lang w:val="en-US"/>
         </w:rPr>
       </w:pPr>
+      <w:r>
+        <w:rPr>
+          <w:b/>
+          <w:bCs/>
+          <w:lang w:val="en-US"/>
+        </w:rPr>
+        <w:t>Evidence of design process and planning:</w:t>
+      </w:r>
     </w:p>
     <w:p>
       <w:pPr>
         <w:rPr>
-          <w:b/>
-          <w:bCs/>
           <w:lang w:val="en-US"/>
         </w:rPr>
       </w:pPr>
       <w:r>
         <w:rPr>
-          <w:b/>
-          <w:bCs/>
-          <w:lang w:val="en-US"/>
-        </w:rPr>
-        <w:t>Evidence of design process and planning:</w:t>
-      </w:r>
-    </w:p>
-    <w:p>
-      <w:pPr>
-        <w:rPr>
-          <w:lang w:val="en-US"/>
-        </w:rPr>
-      </w:pPr>
-      <w:r>
-        <w:rPr>
-          <w:lang w:val="en-US"/>
-        </w:rPr>
-        <w:t xml:space="preserve">Our plan going in was to allow us to both work on the </w:t>
-      </w:r>
-      <w:proofErr w:type="gramStart"/>
-      <w:r>
-        <w:rPr>
-          <w:lang w:val="en-US"/>
-        </w:rPr>
-        <w:t>code</w:t>
-      </w:r>
-      <w:proofErr w:type="gramEnd"/>
-      <w:r>
-        <w:rPr>
-          <w:lang w:val="en-US"/>
-        </w:rPr>
-        <w:t xml:space="preserve"> so we divided it into numerous functions to allow for easier development and testing as well as to prevent conflicts in variable naming. Our plan going in for the function flow within our program is shown below. We stuck remarkably well to the plan.</w:t>
+          <w:lang w:val="en-US"/>
+        </w:rPr>
+        <w:t>Our plan going in was to allow us both work</w:t>
+      </w:r>
+      <w:r>
+        <w:rPr>
+          <w:lang w:val="en-US"/>
+        </w:rPr>
+        <w:t xml:space="preserve"> to</w:t>
+      </w:r>
+      <w:r>
+        <w:rPr>
+          <w:lang w:val="en-US"/>
+        </w:rPr>
+        <w:t xml:space="preserve"> on the code </w:t>
+      </w:r>
+      <w:r>
+        <w:rPr>
+          <w:lang w:val="en-US"/>
+        </w:rPr>
+        <w:t>simultaneously</w:t>
+      </w:r>
+      <w:r>
+        <w:rPr>
+          <w:lang w:val="en-US"/>
+        </w:rPr>
+        <w:t>.</w:t>
+      </w:r>
+      <w:r>
+        <w:rPr>
+          <w:lang w:val="en-US"/>
+        </w:rPr>
+        <w:t xml:space="preserve"> </w:t>
+      </w:r>
+      <w:r>
+        <w:rPr>
+          <w:lang w:val="en-US"/>
+        </w:rPr>
+        <w:t>T</w:t>
+      </w:r>
+      <w:r>
+        <w:rPr>
+          <w:lang w:val="en-US"/>
+        </w:rPr>
+        <w:t xml:space="preserve">o allow for </w:t>
+      </w:r>
+      <w:r>
+        <w:rPr>
+          <w:lang w:val="en-US"/>
+        </w:rPr>
+        <w:t>this,</w:t>
+      </w:r>
+      <w:r>
+        <w:rPr>
+          <w:lang w:val="en-US"/>
+        </w:rPr>
+        <w:t xml:space="preserve"> we divided </w:t>
+      </w:r>
+      <w:r>
+        <w:rPr>
+          <w:lang w:val="en-US"/>
+        </w:rPr>
+        <w:t>the code</w:t>
+      </w:r>
+      <w:r>
+        <w:rPr>
+          <w:lang w:val="en-US"/>
+        </w:rPr>
+        <w:t xml:space="preserve"> into numerous functions to allow for easier development and testing as well as to prevent conflicts in variable naming. Our plan going in for the function flow within our program is shown below. We stuck remarkably well to the plan.</w:t>
       </w:r>
     </w:p>
     <w:p>
@@ -194,6 +531,8 @@
     <w:p>
       <w:pPr>
         <w:rPr>
+          <w:b/>
+          <w:bCs/>
           <w:lang w:val="en-US"/>
         </w:rPr>
       </w:pPr>
@@ -203,14 +542,12 @@
         </w:rPr>
         <w:t xml:space="preserve">To see evidence of the design process and development the </w:t>
       </w:r>
-      <w:proofErr w:type="spellStart"/>
-      <w:r>
-        <w:rPr>
-          <w:lang w:val="en-US"/>
-        </w:rPr>
-        <w:t>Github</w:t>
-      </w:r>
-      <w:proofErr w:type="spellEnd"/>
+      <w:r>
+        <w:rPr>
+          <w:lang w:val="en-US"/>
+        </w:rPr>
+        <w:t>GitHub</w:t>
+      </w:r>
       <w:r>
         <w:rPr>
           <w:lang w:val="en-US"/>
@@ -229,14 +566,29 @@
         </w:rPr>
         <w:t xml:space="preserve">used in development can be found here: </w:t>
       </w:r>
-      <w:r>
-        <w:rPr>
-          <w:b/>
-          <w:bCs/>
-          <w:lang w:val="en-US"/>
-        </w:rPr>
-        <w:t>Ahmed do we have a link?</w:t>
-      </w:r>
+      <w:hyperlink r:id="rId7" w:history="1">
+        <w:r>
+          <w:rPr>
+            <w:rStyle w:val="Hyperlink"/>
+            <w:lang w:val="en-US"/>
+          </w:rPr>
+          <w:t>https://github.</w:t>
+        </w:r>
+        <w:r>
+          <w:rPr>
+            <w:rStyle w:val="Hyperlink"/>
+            <w:lang w:val="en-US"/>
+          </w:rPr>
+          <w:t>c</w:t>
+        </w:r>
+        <w:r>
+          <w:rPr>
+            <w:rStyle w:val="Hyperlink"/>
+            <w:lang w:val="en-US"/>
+          </w:rPr>
+          <w:t>om/Aladfar/PetsVetsAnalysis-ENDG233FinalProject</w:t>
+        </w:r>
+      </w:hyperlink>
     </w:p>
     <w:p>
       <w:pPr>
@@ -439,6 +791,7 @@
                 <w:szCs w:val="20"/>
                 <w:lang w:val="en-US"/>
               </w:rPr>
+              <w:lastRenderedPageBreak/>
               <w:t>Find useful data sets</w:t>
             </w:r>
           </w:p>
@@ -938,7 +1291,6 @@
                 <w:szCs w:val="20"/>
                 <w:lang w:val="en-US"/>
               </w:rPr>
-              <w:lastRenderedPageBreak/>
               <w:t>Design all user menus</w:t>
             </w:r>
           </w:p>
@@ -1048,24 +1400,127 @@
       </w:r>
     </w:p>
     <w:p>
+      <w:r>
+        <w:rPr>
+          <w:i/>
+          <w:iCs/>
+        </w:rPr>
+        <w:t>Licensed Pets</w:t>
+      </w:r>
+      <w:r>
+        <w:t xml:space="preserve">, </w:t>
+      </w:r>
+      <w:r>
+        <w:t>Calgary Open Data, The City of Calgary</w:t>
+      </w:r>
+      <w:r>
+        <w:t xml:space="preserve">, </w:t>
+      </w:r>
+      <w:r>
+        <w:t>October 2021</w:t>
+      </w:r>
+      <w:r>
+        <w:t>.</w:t>
+      </w:r>
+      <w:r>
+        <w:t xml:space="preserve"> [Online]. Available: </w:t>
+      </w:r>
+      <w:hyperlink r:id="rId8" w:history="1">
+        <w:r>
+          <w:rPr>
+            <w:rStyle w:val="Hyperlink"/>
+          </w:rPr>
+          <w:t>https://data.calgary.ca/Services-and-Amenities/Licensed-Pets/5dgy-88cq</w:t>
+        </w:r>
+      </w:hyperlink>
+    </w:p>
+    <w:p>
+      <w:r>
+        <w:rPr>
+          <w:b/>
+          <w:bCs/>
+        </w:rPr>
+        <w:t>[Manual CSV]</w:t>
+      </w:r>
+      <w:r>
+        <w:rPr>
+          <w:i/>
+          <w:iCs/>
+        </w:rPr>
+        <w:t xml:space="preserve"> </w:t>
+      </w:r>
+      <w:r>
+        <w:rPr>
+          <w:i/>
+          <w:iCs/>
+        </w:rPr>
+        <w:t>Veterinary Practice Directory,</w:t>
+      </w:r>
+      <w:r>
+        <w:t xml:space="preserve"> </w:t>
+      </w:r>
+      <w:r>
+        <w:t>Alberta Veterinary Medical Association</w:t>
+      </w:r>
+      <w:r>
+        <w:t xml:space="preserve">, </w:t>
+      </w:r>
+      <w:r>
+        <w:t>November</w:t>
+      </w:r>
+      <w:r>
+        <w:t xml:space="preserve"> 2021. [Online]. Available: </w:t>
+      </w:r>
+      <w:hyperlink r:id="rId9" w:history="1">
+        <w:r>
+          <w:rPr>
+            <w:rStyle w:val="Hyperlink"/>
+          </w:rPr>
+          <w:t>https://www.abvma.ca/company/roster/companyRosterView.html</w:t>
+        </w:r>
+      </w:hyperlink>
+    </w:p>
+    <w:p>
+      <w:r>
+        <w:rPr>
+          <w:i/>
+          <w:iCs/>
+        </w:rPr>
+        <w:t>Calgary Community Demographics</w:t>
+      </w:r>
+      <w:r>
+        <w:t>, Great News</w:t>
+      </w:r>
+      <w:r>
+        <w:t xml:space="preserve">. [Online]. Available: </w:t>
+      </w:r>
+      <w:hyperlink r:id="rId10" w:history="1">
+        <w:r>
+          <w:rPr>
+            <w:rStyle w:val="Hyperlink"/>
+          </w:rPr>
+          <w:t>https://great-news.ca/demographics/</w:t>
+        </w:r>
+      </w:hyperlink>
+    </w:p>
+    <w:p/>
+    <w:p/>
+    <w:p>
       <w:pPr>
         <w:rPr>
-          <w:b/>
-          <w:bCs/>
           <w:lang w:val="en-US"/>
         </w:rPr>
       </w:pPr>
-      <w:r>
-        <w:rPr>
-          <w:b/>
-          <w:bCs/>
-          <w:lang w:val="en-US"/>
-        </w:rPr>
-        <w:t>(There was an example of proper formatting, probably one of the first few discussion posts for the final project)</w:t>
-      </w:r>
+    </w:p>
+    <w:p>
+      <w:pPr>
+        <w:rPr>
+          <w:lang w:val="en-US"/>
+        </w:rPr>
+      </w:pPr>
     </w:p>
     <w:sectPr>
-      <w:headerReference w:type="default" r:id="rId7"/>
+      <w:headerReference w:type="default" r:id="rId11"/>
       <w:pgSz w:w="12240" w:h="15840"/>
       <w:pgMar w:top="1440" w:right="1080" w:bottom="1440" w:left="1080" w:header="708" w:footer="708" w:gutter="0"/>
       <w:cols w:space="708"/>
@@ -1542,11 +1997,11 @@
   <w:style w:type="paragraph" w:default="1" w:styleId="Normal">
     <w:name w:val="Normal"/>
     <w:qFormat/>
+    <w:rsid w:val="00C67CDA"/>
   </w:style>
   <w:style w:type="character" w:default="1" w:styleId="DefaultParagraphFont">
     <w:name w:val="Default Paragraph Font"/>
     <w:uiPriority w:val="1"/>
-    <w:semiHidden/>
     <w:unhideWhenUsed/>
   </w:style>
   <w:style w:type="table" w:default="1" w:styleId="TableNormal">
@@ -1632,6 +2087,41 @@
     <w:link w:val="Footer"/>
     <w:uiPriority w:val="99"/>
     <w:rsid w:val="00550054"/>
+  </w:style>
+  <w:style w:type="character" w:styleId="Hyperlink">
+    <w:name w:val="Hyperlink"/>
+    <w:basedOn w:val="DefaultParagraphFont"/>
+    <w:uiPriority w:val="99"/>
+    <w:unhideWhenUsed/>
+    <w:rsid w:val="001F6F90"/>
+    <w:rPr>
+      <w:color w:val="0563C1" w:themeColor="hyperlink"/>
+      <w:u w:val="single"/>
+    </w:rPr>
+  </w:style>
+  <w:style w:type="character" w:styleId="UnresolvedMention">
+    <w:name w:val="Unresolved Mention"/>
+    <w:basedOn w:val="DefaultParagraphFont"/>
+    <w:uiPriority w:val="99"/>
+    <w:semiHidden/>
+    <w:unhideWhenUsed/>
+    <w:rsid w:val="001F6F90"/>
+    <w:rPr>
+      <w:color w:val="605E5C"/>
+      <w:shd w:val="clear" w:color="auto" w:fill="E1DFDD"/>
+    </w:rPr>
+  </w:style>
+  <w:style w:type="character" w:styleId="FollowedHyperlink">
+    <w:name w:val="FollowedHyperlink"/>
+    <w:basedOn w:val="DefaultParagraphFont"/>
+    <w:uiPriority w:val="99"/>
+    <w:semiHidden/>
+    <w:unhideWhenUsed/>
+    <w:rsid w:val="001F6F90"/>
+    <w:rPr>
+      <w:color w:val="954F72" w:themeColor="followedHyperlink"/>
+      <w:u w:val="single"/>
+    </w:rPr>
   </w:style>
 </w:styles>
 </file>

</xml_diff>

<commit_message>
Update Pets Vets Analysis documentation.docx
</commit_message>
<xml_diff>
--- a/Pets Vets Analysis documentation.docx
+++ b/Pets Vets Analysis documentation.docx
@@ -140,23 +140,12 @@
         </w:rPr>
         <w:t xml:space="preserve">read using the </w:t>
       </w:r>
-      <w:proofErr w:type="spellStart"/>
-      <w:proofErr w:type="gramStart"/>
-      <w:r>
-        <w:rPr>
-          <w:bCs/>
-          <w:lang w:val="en-US"/>
-        </w:rPr>
-        <w:t>np.genfromtext</w:t>
-      </w:r>
-      <w:proofErr w:type="spellEnd"/>
-      <w:proofErr w:type="gramEnd"/>
-      <w:r>
-        <w:rPr>
-          <w:bCs/>
-          <w:lang w:val="en-US"/>
-        </w:rPr>
-        <w:t xml:space="preserve"> function</w:t>
+      <w:r>
+        <w:rPr>
+          <w:bCs/>
+          <w:lang w:val="en-US"/>
+        </w:rPr>
+        <w:t>np.genfromtext function</w:t>
       </w:r>
       <w:r>
         <w:rPr>
@@ -226,30 +215,28 @@
           <w:bCs/>
           <w:lang w:val="en-US"/>
         </w:rPr>
-        <w:t xml:space="preserve">process – </w:t>
-      </w:r>
-      <w:proofErr w:type="gramStart"/>
-      <w:r>
-        <w:rPr>
-          <w:bCs/>
-          <w:lang w:val="en-US"/>
-        </w:rPr>
-        <w:t>vets</w:t>
-      </w:r>
-      <w:proofErr w:type="gramEnd"/>
-      <w:r>
-        <w:rPr>
-          <w:bCs/>
-          <w:lang w:val="en-US"/>
-        </w:rPr>
-        <w:t xml:space="preserve"> data or pets data. Afterwards, there are a plethora of options to choose</w:t>
-      </w:r>
-      <w:r>
-        <w:rPr>
-          <w:bCs/>
-          <w:lang w:val="en-US"/>
-        </w:rPr>
-        <w:t xml:space="preserve"> from, graphing everything from city-wide trends to outputting information for individual communities. More details for the options </w:t>
+        <w:t>process – vets data or pets data. Afterwards, there are a plethora of options to choose</w:t>
+      </w:r>
+      <w:r>
+        <w:rPr>
+          <w:bCs/>
+          <w:lang w:val="en-US"/>
+        </w:rPr>
+        <w:t xml:space="preserve"> from, graphing everything from city-wide trends to outputting information for individual communities. More details for the options</w:t>
+      </w:r>
+      <w:r>
+        <w:rPr>
+          <w:bCs/>
+          <w:lang w:val="en-US"/>
+        </w:rPr>
+        <w:t xml:space="preserve"> a user might input</w:t>
+      </w:r>
+      <w:r>
+        <w:rPr>
+          <w:bCs/>
+          <w:lang w:val="en-US"/>
+        </w:rPr>
+        <w:t xml:space="preserve"> </w:t>
       </w:r>
       <w:r>
         <w:rPr>
@@ -270,55 +257,7 @@
           <w:bCs/>
           <w:lang w:val="en-US"/>
         </w:rPr>
-        <w:t xml:space="preserve">The third requirement, data trends using </w:t>
-      </w:r>
-      <w:proofErr w:type="spellStart"/>
-      <w:r>
-        <w:rPr>
-          <w:bCs/>
-          <w:lang w:val="en-US"/>
-        </w:rPr>
-        <w:t>numpy’s</w:t>
-      </w:r>
-      <w:proofErr w:type="spellEnd"/>
-      <w:r>
-        <w:rPr>
-          <w:bCs/>
-          <w:lang w:val="en-US"/>
-        </w:rPr>
-        <w:t xml:space="preserve"> max, mean, or min functions is met using the </w:t>
-      </w:r>
-      <w:proofErr w:type="spellStart"/>
-      <w:r>
-        <w:rPr>
-          <w:bCs/>
-          <w:lang w:val="en-US"/>
-        </w:rPr>
-        <w:t>area_most_least_pets_capita</w:t>
-      </w:r>
-      <w:proofErr w:type="spellEnd"/>
-      <w:r>
-        <w:rPr>
-          <w:bCs/>
-          <w:lang w:val="en-US"/>
-        </w:rPr>
-        <w:t xml:space="preserve"> and </w:t>
-      </w:r>
-      <w:proofErr w:type="spellStart"/>
-      <w:r>
-        <w:rPr>
-          <w:bCs/>
-          <w:lang w:val="en-US"/>
-        </w:rPr>
-        <w:t>area_most_least_pets_total</w:t>
-      </w:r>
-      <w:proofErr w:type="spellEnd"/>
-      <w:r>
-        <w:rPr>
-          <w:bCs/>
-          <w:lang w:val="en-US"/>
-        </w:rPr>
-        <w:t xml:space="preserve"> functions, both of which use the </w:t>
+        <w:t xml:space="preserve">The third requirement, data trends using numpy’s max, mean, or min functions is met using the area_most_least_pets_capita and area_most_least_pets_total functions, both of which use the </w:t>
       </w:r>
       <w:r>
         <w:rPr>
@@ -339,55 +278,14 @@
           <w:bCs/>
           <w:lang w:val="en-US"/>
         </w:rPr>
-        <w:t xml:space="preserve">matplotlib graphs are produced using the </w:t>
-      </w:r>
-      <w:proofErr w:type="spellStart"/>
-      <w:r>
-        <w:rPr>
-          <w:bCs/>
-          <w:lang w:val="en-US"/>
-        </w:rPr>
-        <w:t>graph_time_vs_new_registration</w:t>
-      </w:r>
-      <w:proofErr w:type="spellEnd"/>
-      <w:r>
-        <w:rPr>
-          <w:bCs/>
-          <w:lang w:val="en-US"/>
-        </w:rPr>
-        <w:t xml:space="preserve">, </w:t>
-      </w:r>
-      <w:proofErr w:type="spellStart"/>
-      <w:r>
-        <w:rPr>
-          <w:bCs/>
-          <w:lang w:val="en-US"/>
-        </w:rPr>
-        <w:t>graph_income_vs_pets_by_capita</w:t>
-      </w:r>
-      <w:proofErr w:type="spellEnd"/>
-      <w:r>
-        <w:rPr>
-          <w:bCs/>
-          <w:lang w:val="en-US"/>
-        </w:rPr>
-        <w:t xml:space="preserve">, and </w:t>
-      </w:r>
-      <w:proofErr w:type="spellStart"/>
-      <w:r>
-        <w:rPr>
-          <w:bCs/>
-          <w:lang w:val="en-US"/>
-        </w:rPr>
-        <w:t>graph_community_vs_income_and_pets_per_vet</w:t>
-      </w:r>
-      <w:proofErr w:type="spellEnd"/>
-      <w:r>
-        <w:rPr>
-          <w:bCs/>
-          <w:lang w:val="en-US"/>
-        </w:rPr>
-        <w:t xml:space="preserve"> functions, respectively. </w:t>
+        <w:t xml:space="preserve">matplotlib graphs are produced using the graph_time_vs_new_registration, </w:t>
+      </w:r>
+      <w:r>
+        <w:rPr>
+          <w:bCs/>
+          <w:lang w:val="en-US"/>
+        </w:rPr>
+        <w:t xml:space="preserve">graph_income_vs_pets_by_capita, and graph_community_vs_income_and_pets_per_vet functions, respectively. </w:t>
       </w:r>
     </w:p>
     <w:p>
@@ -851,7 +749,6 @@
                 <w:lang w:val="en-US"/>
               </w:rPr>
             </w:pPr>
-            <w:proofErr w:type="spellStart"/>
             <w:r>
               <w:rPr>
                 <w:sz w:val="20"/>
@@ -860,7 +757,6 @@
               </w:rPr>
               <w:t>initial_pet_calculations</w:t>
             </w:r>
-            <w:proofErr w:type="spellEnd"/>
           </w:p>
         </w:tc>
         <w:tc>
@@ -1018,25 +914,7 @@
                 <w:szCs w:val="20"/>
                 <w:lang w:val="en-US"/>
               </w:rPr>
-              <w:t xml:space="preserve">All </w:t>
-            </w:r>
-            <w:proofErr w:type="spellStart"/>
-            <w:r>
-              <w:rPr>
-                <w:sz w:val="20"/>
-                <w:szCs w:val="20"/>
-                <w:lang w:val="en-US"/>
-              </w:rPr>
-              <w:t>vets_menu</w:t>
-            </w:r>
-            <w:proofErr w:type="spellEnd"/>
-            <w:r>
-              <w:rPr>
-                <w:sz w:val="20"/>
-                <w:szCs w:val="20"/>
-                <w:lang w:val="en-US"/>
-              </w:rPr>
-              <w:t xml:space="preserve"> options</w:t>
+              <w:t>All vets_menu options</w:t>
             </w:r>
           </w:p>
         </w:tc>
@@ -1187,25 +1065,7 @@
                 <w:szCs w:val="20"/>
                 <w:lang w:val="en-US"/>
               </w:rPr>
-              <w:t xml:space="preserve">All </w:t>
-            </w:r>
-            <w:proofErr w:type="spellStart"/>
-            <w:r>
-              <w:rPr>
-                <w:sz w:val="20"/>
-                <w:szCs w:val="20"/>
-                <w:lang w:val="en-US"/>
-              </w:rPr>
-              <w:t>pets_menu</w:t>
-            </w:r>
-            <w:proofErr w:type="spellEnd"/>
-            <w:r>
-              <w:rPr>
-                <w:sz w:val="20"/>
-                <w:szCs w:val="20"/>
-                <w:lang w:val="en-US"/>
-              </w:rPr>
-              <w:t xml:space="preserve"> options</w:t>
+              <w:t>All pets_menu options</w:t>
             </w:r>
           </w:p>
         </w:tc>

</xml_diff>